<commit_message>
newest mods for joins
</commit_message>
<xml_diff>
--- a/ETL/ETL -  Yelp Restaurant Reviews in Las Vegas Metropolitan area vs Restaurant  Inspection Grade.docx
+++ b/ETL/ETL -  Yelp Restaurant Reviews in Las Vegas Metropolitan area vs Restaurant  Inspection Grade.docx
@@ -42,19 +42,29 @@
           <w:sz w:val="28"/>
           <w:szCs w:val="28"/>
         </w:rPr>
-        <w:t xml:space="preserve">ETL </w:t>
-      </w:r>
-      <w:proofErr w:type="gramStart"/>
-      <w:r>
-        <w:rPr>
-          <w:rFonts w:ascii="Times New Roman" w:eastAsia="Times New Roman" w:hAnsi="Times New Roman" w:cs="Times New Roman"/>
+        <w:t>ETL -  Yelp Restaurant Reviews in Las Vegas Metropolitan area vs Restaurant  Inspection Grade</w:t>
+      </w:r>
+    </w:p>
+    <w:p>
+      <w:pPr>
+        <w:spacing w:before="200" w:after="200" w:line="240" w:lineRule="auto"/>
+        <w:rPr>
+          <w:rFonts w:ascii="Times New Roman" w:eastAsia="Times New Roman" w:hAnsi="Times New Roman" w:cs="Times New Roman"/>
+          <w:sz w:val="24"/>
+          <w:szCs w:val="24"/>
+        </w:rPr>
+      </w:pPr>
+      <w:r>
+        <w:rPr>
+          <w:rFonts w:ascii="Times New Roman" w:eastAsia="Times New Roman" w:hAnsi="Times New Roman" w:cs="Times New Roman"/>
+          <w:b/>
+          <w:bCs/>
           <w:color w:val="434343"/>
           <w:sz w:val="28"/>
           <w:szCs w:val="28"/>
         </w:rPr>
-        <w:t>-  Yelp</w:t>
-      </w:r>
-      <w:proofErr w:type="gramEnd"/>
+        <w:t>Prepared by</w:t>
+      </w:r>
       <w:r>
         <w:rPr>
           <w:rFonts w:ascii="Times New Roman" w:eastAsia="Times New Roman" w:hAnsi="Times New Roman" w:cs="Times New Roman"/>
@@ -62,7 +72,27 @@
           <w:sz w:val="28"/>
           <w:szCs w:val="28"/>
         </w:rPr>
-        <w:t xml:space="preserve"> Restaurant Reviews in Las Vegas Metropolitan area vs Restaurant  Inspection Grade</w:t>
+        <w:t xml:space="preserve">: Tom VanEyck, Maria Rotich, and </w:t>
+      </w:r>
+      <w:proofErr w:type="spellStart"/>
+      <w:r>
+        <w:rPr>
+          <w:rFonts w:ascii="Times New Roman" w:eastAsia="Times New Roman" w:hAnsi="Times New Roman" w:cs="Times New Roman"/>
+          <w:color w:val="434343"/>
+          <w:sz w:val="28"/>
+          <w:szCs w:val="28"/>
+        </w:rPr>
+        <w:t>Jemi</w:t>
+      </w:r>
+      <w:proofErr w:type="spellEnd"/>
+      <w:r>
+        <w:rPr>
+          <w:rFonts w:ascii="Times New Roman" w:eastAsia="Times New Roman" w:hAnsi="Times New Roman" w:cs="Times New Roman"/>
+          <w:color w:val="434343"/>
+          <w:sz w:val="28"/>
+          <w:szCs w:val="28"/>
+        </w:rPr>
+        <w:t xml:space="preserve"> Assefa</w:t>
       </w:r>
     </w:p>
     <w:p>
@@ -83,7 +113,7 @@
           <w:sz w:val="28"/>
           <w:szCs w:val="28"/>
         </w:rPr>
-        <w:t>Prepared by</w:t>
+        <w:t>Data Origin</w:t>
       </w:r>
       <w:r>
         <w:rPr>
@@ -92,79 +122,7 @@
           <w:sz w:val="28"/>
           <w:szCs w:val="28"/>
         </w:rPr>
-        <w:t xml:space="preserve">: Tom VanEyck, Maria Rotich, and </w:t>
-      </w:r>
-      <w:proofErr w:type="spellStart"/>
-      <w:r>
-        <w:rPr>
-          <w:rFonts w:ascii="Times New Roman" w:eastAsia="Times New Roman" w:hAnsi="Times New Roman" w:cs="Times New Roman"/>
-          <w:color w:val="434343"/>
-          <w:sz w:val="28"/>
-          <w:szCs w:val="28"/>
-        </w:rPr>
-        <w:t>Jemi</w:t>
-      </w:r>
-      <w:proofErr w:type="spellEnd"/>
-      <w:r>
-        <w:rPr>
-          <w:rFonts w:ascii="Times New Roman" w:eastAsia="Times New Roman" w:hAnsi="Times New Roman" w:cs="Times New Roman"/>
-          <w:color w:val="434343"/>
-          <w:sz w:val="28"/>
-          <w:szCs w:val="28"/>
-        </w:rPr>
-        <w:t xml:space="preserve"> Assefa</w:t>
-      </w:r>
-    </w:p>
-    <w:p>
-      <w:pPr>
-        <w:spacing w:before="200" w:after="200" w:line="240" w:lineRule="auto"/>
-        <w:rPr>
-          <w:rFonts w:ascii="Times New Roman" w:eastAsia="Times New Roman" w:hAnsi="Times New Roman" w:cs="Times New Roman"/>
-          <w:sz w:val="24"/>
-          <w:szCs w:val="24"/>
-        </w:rPr>
-      </w:pPr>
-      <w:r>
-        <w:rPr>
-          <w:rFonts w:ascii="Times New Roman" w:eastAsia="Times New Roman" w:hAnsi="Times New Roman" w:cs="Times New Roman"/>
-          <w:b/>
-          <w:bCs/>
-          <w:color w:val="434343"/>
-          <w:sz w:val="28"/>
-          <w:szCs w:val="28"/>
-        </w:rPr>
-        <w:t xml:space="preserve">Data </w:t>
-      </w:r>
-      <w:proofErr w:type="gramStart"/>
-      <w:r>
-        <w:rPr>
-          <w:rFonts w:ascii="Times New Roman" w:eastAsia="Times New Roman" w:hAnsi="Times New Roman" w:cs="Times New Roman"/>
-          <w:b/>
-          <w:bCs/>
-          <w:color w:val="434343"/>
-          <w:sz w:val="28"/>
-          <w:szCs w:val="28"/>
-        </w:rPr>
-        <w:t>Origin</w:t>
-      </w:r>
-      <w:r>
-        <w:rPr>
-          <w:rFonts w:ascii="Times New Roman" w:eastAsia="Times New Roman" w:hAnsi="Times New Roman" w:cs="Times New Roman"/>
-          <w:color w:val="434343"/>
-          <w:sz w:val="28"/>
-          <w:szCs w:val="28"/>
-        </w:rPr>
-        <w:t xml:space="preserve"> :</w:t>
-      </w:r>
-      <w:proofErr w:type="gramEnd"/>
-      <w:r>
-        <w:rPr>
-          <w:rFonts w:ascii="Times New Roman" w:eastAsia="Times New Roman" w:hAnsi="Times New Roman" w:cs="Times New Roman"/>
-          <w:color w:val="434343"/>
-          <w:sz w:val="28"/>
-          <w:szCs w:val="28"/>
-        </w:rPr>
-        <w:t> </w:t>
+        <w:t xml:space="preserve"> : </w:t>
       </w:r>
     </w:p>
     <w:p>
@@ -352,7 +310,79 @@
           <w:sz w:val="24"/>
           <w:szCs w:val="24"/>
         </w:rPr>
-        <w:t>The report will lay out the steps taken to extract, import, clean, transform and analyze data. The objective of the project is to see if there is any relationship between yelp restaurant reviews in Las Vegas Metropolitan area and Restaurant inspection grade from the Southern Nevada Health District Restaurant Inspections.  </w:t>
+        <w:t xml:space="preserve">The report will lay out the steps taken to extract, import, clean, transform and analyze data. The objective of the project is to </w:t>
+      </w:r>
+      <w:r>
+        <w:rPr>
+          <w:rFonts w:ascii="Times New Roman" w:eastAsia="Times New Roman" w:hAnsi="Times New Roman" w:cs="Times New Roman"/>
+          <w:color w:val="434343"/>
+          <w:sz w:val="24"/>
+          <w:szCs w:val="24"/>
+        </w:rPr>
+        <w:t>identify</w:t>
+      </w:r>
+      <w:r>
+        <w:rPr>
+          <w:rFonts w:ascii="Times New Roman" w:eastAsia="Times New Roman" w:hAnsi="Times New Roman" w:cs="Times New Roman"/>
+          <w:color w:val="434343"/>
+          <w:sz w:val="24"/>
+          <w:szCs w:val="24"/>
+        </w:rPr>
+        <w:t xml:space="preserve"> relationship</w:t>
+      </w:r>
+      <w:r>
+        <w:rPr>
+          <w:rFonts w:ascii="Times New Roman" w:eastAsia="Times New Roman" w:hAnsi="Times New Roman" w:cs="Times New Roman"/>
+          <w:color w:val="434343"/>
+          <w:sz w:val="24"/>
+          <w:szCs w:val="24"/>
+        </w:rPr>
+        <w:t>s</w:t>
+      </w:r>
+      <w:r>
+        <w:rPr>
+          <w:rFonts w:ascii="Times New Roman" w:eastAsia="Times New Roman" w:hAnsi="Times New Roman" w:cs="Times New Roman"/>
+          <w:color w:val="434343"/>
+          <w:sz w:val="24"/>
+          <w:szCs w:val="24"/>
+        </w:rPr>
+        <w:t xml:space="preserve"> between yelp restaurant reviews in Las Vegas Metropolitan area and Restaurant inspection grade</w:t>
+      </w:r>
+      <w:r>
+        <w:rPr>
+          <w:rFonts w:ascii="Times New Roman" w:eastAsia="Times New Roman" w:hAnsi="Times New Roman" w:cs="Times New Roman"/>
+          <w:color w:val="434343"/>
+          <w:sz w:val="24"/>
+          <w:szCs w:val="24"/>
+        </w:rPr>
+        <w:t>s</w:t>
+      </w:r>
+      <w:r>
+        <w:rPr>
+          <w:rFonts w:ascii="Times New Roman" w:eastAsia="Times New Roman" w:hAnsi="Times New Roman" w:cs="Times New Roman"/>
+          <w:color w:val="434343"/>
+          <w:sz w:val="24"/>
+          <w:szCs w:val="24"/>
+        </w:rPr>
+        <w:t xml:space="preserve"> from the Southern Nevada Health District Restaurant Inspections</w:t>
+      </w:r>
+      <w:r>
+        <w:rPr>
+          <w:rFonts w:ascii="Times New Roman" w:eastAsia="Times New Roman" w:hAnsi="Times New Roman" w:cs="Times New Roman"/>
+          <w:color w:val="434343"/>
+          <w:sz w:val="24"/>
+          <w:szCs w:val="24"/>
+        </w:rPr>
+        <w:t xml:space="preserve"> for the year 2017</w:t>
+      </w:r>
+      <w:r>
+        <w:rPr>
+          <w:rFonts w:ascii="Times New Roman" w:eastAsia="Times New Roman" w:hAnsi="Times New Roman" w:cs="Times New Roman"/>
+          <w:color w:val="434343"/>
+          <w:sz w:val="24"/>
+          <w:szCs w:val="24"/>
+        </w:rPr>
+        <w:t>.  </w:t>
       </w:r>
     </w:p>
     <w:p>
@@ -413,27 +443,7 @@
           <w:sz w:val="24"/>
           <w:szCs w:val="24"/>
         </w:rPr>
-        <w:t xml:space="preserve"> file, </w:t>
-      </w:r>
-      <w:proofErr w:type="gramStart"/>
-      <w:r>
-        <w:rPr>
-          <w:rFonts w:ascii="Times New Roman" w:eastAsia="Times New Roman" w:hAnsi="Times New Roman" w:cs="Times New Roman"/>
-          <w:color w:val="434343"/>
-          <w:sz w:val="24"/>
-          <w:szCs w:val="24"/>
-        </w:rPr>
-        <w:t>the  imported</w:t>
-      </w:r>
-      <w:proofErr w:type="gramEnd"/>
-      <w:r>
-        <w:rPr>
-          <w:rFonts w:ascii="Times New Roman" w:eastAsia="Times New Roman" w:hAnsi="Times New Roman" w:cs="Times New Roman"/>
-          <w:color w:val="434343"/>
-          <w:sz w:val="24"/>
-          <w:szCs w:val="24"/>
-        </w:rPr>
-        <w:t xml:space="preserve"> dependencies such as pandas as pd, </w:t>
+        <w:t xml:space="preserve"> file, the imported dependencies such as pandas as pd, </w:t>
       </w:r>
       <w:proofErr w:type="spellStart"/>
       <w:r>
@@ -513,27 +523,7 @@
           <w:sz w:val="24"/>
           <w:szCs w:val="24"/>
         </w:rPr>
-        <w:t xml:space="preserve"> and read in the data frame for further inspection. The first step after import was to only view columns that were going to be relevant and rename some of the columns that could potentially become an issue due to reserved names in </w:t>
-      </w:r>
-      <w:proofErr w:type="gramStart"/>
-      <w:r>
-        <w:rPr>
-          <w:rFonts w:ascii="Times New Roman" w:eastAsia="Times New Roman" w:hAnsi="Times New Roman" w:cs="Times New Roman"/>
-          <w:color w:val="434343"/>
-          <w:sz w:val="24"/>
-          <w:szCs w:val="24"/>
-        </w:rPr>
-        <w:t>SQL .</w:t>
-      </w:r>
-      <w:proofErr w:type="gramEnd"/>
-      <w:r>
-        <w:rPr>
-          <w:rFonts w:ascii="Times New Roman" w:eastAsia="Times New Roman" w:hAnsi="Times New Roman" w:cs="Times New Roman"/>
-          <w:color w:val="434343"/>
-          <w:sz w:val="24"/>
-          <w:szCs w:val="24"/>
-        </w:rPr>
-        <w:t> </w:t>
+        <w:t xml:space="preserve"> and read in the data frame for further inspection. The first step after import was to only view columns that were going to be relevant and rename some of the columns that could potentially become an issue due to reserved names in SQL. </w:t>
       </w:r>
     </w:p>
     <w:p>
@@ -574,19 +564,89 @@
           <w:sz w:val="24"/>
           <w:szCs w:val="24"/>
         </w:rPr>
-        <w:t xml:space="preserve">We knew right from the start that we did not have clean sets of data or even a simple joinable field. The closest we had to a common column was the name of business and address. We understood and accepted that this fact was going to keep us from using all the available rows because the way a business was listed in a yelp data set may not match the exact way it is listed in the restaurant data set. For this </w:t>
-      </w:r>
-      <w:proofErr w:type="gramStart"/>
-      <w:r>
-        <w:rPr>
-          <w:rFonts w:ascii="Times New Roman" w:eastAsia="Times New Roman" w:hAnsi="Times New Roman" w:cs="Times New Roman"/>
-          <w:color w:val="434343"/>
-          <w:sz w:val="24"/>
-          <w:szCs w:val="24"/>
-        </w:rPr>
-        <w:t>reason</w:t>
-      </w:r>
-      <w:proofErr w:type="gramEnd"/>
+        <w:t xml:space="preserve">We knew right from the start that we did not have clean sets of data or even a simple joinable field. The closest we had to a common column was the </w:t>
+      </w:r>
+      <w:r>
+        <w:rPr>
+          <w:rFonts w:ascii="Times New Roman" w:eastAsia="Times New Roman" w:hAnsi="Times New Roman" w:cs="Times New Roman"/>
+          <w:color w:val="434343"/>
+          <w:sz w:val="24"/>
+          <w:szCs w:val="24"/>
+        </w:rPr>
+        <w:t>“</w:t>
+      </w:r>
+      <w:r>
+        <w:rPr>
+          <w:rFonts w:ascii="Times New Roman" w:eastAsia="Times New Roman" w:hAnsi="Times New Roman" w:cs="Times New Roman"/>
+          <w:color w:val="434343"/>
+          <w:sz w:val="24"/>
+          <w:szCs w:val="24"/>
+        </w:rPr>
+        <w:t>name of business</w:t>
+      </w:r>
+      <w:r>
+        <w:rPr>
+          <w:rFonts w:ascii="Times New Roman" w:eastAsia="Times New Roman" w:hAnsi="Times New Roman" w:cs="Times New Roman"/>
+          <w:color w:val="434343"/>
+          <w:sz w:val="24"/>
+          <w:szCs w:val="24"/>
+        </w:rPr>
+        <w:t>”</w:t>
+      </w:r>
+      <w:r>
+        <w:rPr>
+          <w:rFonts w:ascii="Times New Roman" w:eastAsia="Times New Roman" w:hAnsi="Times New Roman" w:cs="Times New Roman"/>
+          <w:color w:val="434343"/>
+          <w:sz w:val="24"/>
+          <w:szCs w:val="24"/>
+        </w:rPr>
+        <w:t xml:space="preserve"> </w:t>
+      </w:r>
+      <w:r>
+        <w:rPr>
+          <w:rFonts w:ascii="Times New Roman" w:eastAsia="Times New Roman" w:hAnsi="Times New Roman" w:cs="Times New Roman"/>
+          <w:color w:val="434343"/>
+          <w:sz w:val="24"/>
+          <w:szCs w:val="24"/>
+        </w:rPr>
+        <w:t xml:space="preserve">and “street </w:t>
+      </w:r>
+      <w:r>
+        <w:rPr>
+          <w:rFonts w:ascii="Times New Roman" w:eastAsia="Times New Roman" w:hAnsi="Times New Roman" w:cs="Times New Roman"/>
+          <w:color w:val="434343"/>
+          <w:sz w:val="24"/>
+          <w:szCs w:val="24"/>
+        </w:rPr>
+        <w:t>address</w:t>
+      </w:r>
+      <w:r>
+        <w:rPr>
+          <w:rFonts w:ascii="Times New Roman" w:eastAsia="Times New Roman" w:hAnsi="Times New Roman" w:cs="Times New Roman"/>
+          <w:color w:val="434343"/>
+          <w:sz w:val="24"/>
+          <w:szCs w:val="24"/>
+        </w:rPr>
+        <w:t>”</w:t>
+      </w:r>
+      <w:r>
+        <w:rPr>
+          <w:rFonts w:ascii="Times New Roman" w:eastAsia="Times New Roman" w:hAnsi="Times New Roman" w:cs="Times New Roman"/>
+          <w:color w:val="434343"/>
+          <w:sz w:val="24"/>
+          <w:szCs w:val="24"/>
+        </w:rPr>
+        <w:t>. We understood and accepted that this fact was going to keep us from using all the available rows because the way a business was listed in a yelp data set may not match the exact way it is listed in the restaurant data set. For this reason</w:t>
+      </w:r>
+      <w:r>
+        <w:rPr>
+          <w:rFonts w:ascii="Times New Roman" w:eastAsia="Times New Roman" w:hAnsi="Times New Roman" w:cs="Times New Roman"/>
+          <w:color w:val="434343"/>
+          <w:sz w:val="24"/>
+          <w:szCs w:val="24"/>
+        </w:rPr>
+        <w:t>,</w:t>
+      </w:r>
       <w:r>
         <w:rPr>
           <w:rFonts w:ascii="Times New Roman" w:eastAsia="Times New Roman" w:hAnsi="Times New Roman" w:cs="Times New Roman"/>
@@ -615,7 +675,43 @@
           <w:szCs w:val="24"/>
         </w:rPr>
         <w:lastRenderedPageBreak/>
-        <w:t>We also realized the restaurant data listed the same restaurant name several times for each inspection done within the same year, listed the same restaurant name but different address for different locations, as well as different restaurant name but same address due to the location being in the same strip mall. so simply joining on name would not work, and using address would not work either. </w:t>
+        <w:t xml:space="preserve">We also realized the restaurant data listed the same restaurant name several times for each inspection done within the same year, listed the same restaurant name but different address for different locations, as well as different restaurant name but same address due to the location being in the same strip mall. </w:t>
+      </w:r>
+      <w:r>
+        <w:rPr>
+          <w:rFonts w:ascii="Times New Roman" w:eastAsia="Times New Roman" w:hAnsi="Times New Roman" w:cs="Times New Roman"/>
+          <w:color w:val="434343"/>
+          <w:sz w:val="24"/>
+          <w:szCs w:val="24"/>
+        </w:rPr>
+        <w:t>Because of this,</w:t>
+      </w:r>
+      <w:r>
+        <w:rPr>
+          <w:rFonts w:ascii="Times New Roman" w:eastAsia="Times New Roman" w:hAnsi="Times New Roman" w:cs="Times New Roman"/>
+          <w:color w:val="434343"/>
+          <w:sz w:val="24"/>
+          <w:szCs w:val="24"/>
+        </w:rPr>
+        <w:t xml:space="preserve"> simply joining on name would not work, and using </w:t>
+      </w:r>
+      <w:r>
+        <w:rPr>
+          <w:rFonts w:ascii="Times New Roman" w:eastAsia="Times New Roman" w:hAnsi="Times New Roman" w:cs="Times New Roman"/>
+          <w:color w:val="434343"/>
+          <w:sz w:val="24"/>
+          <w:szCs w:val="24"/>
+        </w:rPr>
+        <w:t xml:space="preserve">street </w:t>
+      </w:r>
+      <w:r>
+        <w:rPr>
+          <w:rFonts w:ascii="Times New Roman" w:eastAsia="Times New Roman" w:hAnsi="Times New Roman" w:cs="Times New Roman"/>
+          <w:color w:val="434343"/>
+          <w:sz w:val="24"/>
+          <w:szCs w:val="24"/>
+        </w:rPr>
+        <w:t>address would not work either. </w:t>
       </w:r>
     </w:p>
     <w:p>
@@ -635,7 +731,90 @@
           <w:sz w:val="24"/>
           <w:szCs w:val="24"/>
         </w:rPr>
-        <w:t>Due to the challenges listed above, we decided we needed to join the address and name column to create a composite key. </w:t>
+        <w:t>Our solution was</w:t>
+      </w:r>
+      <w:r>
+        <w:rPr>
+          <w:rFonts w:ascii="Times New Roman" w:eastAsia="Times New Roman" w:hAnsi="Times New Roman" w:cs="Times New Roman"/>
+          <w:color w:val="434343"/>
+          <w:sz w:val="24"/>
+          <w:szCs w:val="24"/>
+        </w:rPr>
+        <w:t xml:space="preserve"> to join the </w:t>
+      </w:r>
+      <w:r>
+        <w:rPr>
+          <w:rFonts w:ascii="Times New Roman" w:eastAsia="Times New Roman" w:hAnsi="Times New Roman" w:cs="Times New Roman"/>
+          <w:color w:val="434343"/>
+          <w:sz w:val="24"/>
+          <w:szCs w:val="24"/>
+        </w:rPr>
+        <w:t xml:space="preserve">restaurant </w:t>
+      </w:r>
+      <w:r>
+        <w:rPr>
+          <w:rFonts w:ascii="Times New Roman" w:eastAsia="Times New Roman" w:hAnsi="Times New Roman" w:cs="Times New Roman"/>
+          <w:color w:val="434343"/>
+          <w:sz w:val="24"/>
+          <w:szCs w:val="24"/>
+        </w:rPr>
+        <w:t xml:space="preserve">name column </w:t>
+      </w:r>
+      <w:r>
+        <w:rPr>
+          <w:rFonts w:ascii="Times New Roman" w:eastAsia="Times New Roman" w:hAnsi="Times New Roman" w:cs="Times New Roman"/>
+          <w:color w:val="434343"/>
+          <w:sz w:val="24"/>
+          <w:szCs w:val="24"/>
+        </w:rPr>
+        <w:t xml:space="preserve">and street </w:t>
+      </w:r>
+      <w:r>
+        <w:rPr>
+          <w:rFonts w:ascii="Times New Roman" w:eastAsia="Times New Roman" w:hAnsi="Times New Roman" w:cs="Times New Roman"/>
+          <w:color w:val="434343"/>
+          <w:sz w:val="24"/>
+          <w:szCs w:val="24"/>
+        </w:rPr>
+        <w:t xml:space="preserve">address </w:t>
+      </w:r>
+      <w:r>
+        <w:rPr>
+          <w:rFonts w:ascii="Times New Roman" w:eastAsia="Times New Roman" w:hAnsi="Times New Roman" w:cs="Times New Roman"/>
+          <w:color w:val="434343"/>
+          <w:sz w:val="24"/>
+          <w:szCs w:val="24"/>
+        </w:rPr>
+        <w:t>to create a composite key. </w:t>
+      </w:r>
+      <w:r>
+        <w:rPr>
+          <w:rFonts w:ascii="Times New Roman" w:eastAsia="Times New Roman" w:hAnsi="Times New Roman" w:cs="Times New Roman"/>
+          <w:color w:val="434343"/>
+          <w:sz w:val="24"/>
+          <w:szCs w:val="24"/>
+        </w:rPr>
+        <w:t xml:space="preserve">We called it </w:t>
+      </w:r>
+      <w:proofErr w:type="spellStart"/>
+      <w:r>
+        <w:rPr>
+          <w:rFonts w:ascii="Times New Roman" w:eastAsia="Times New Roman" w:hAnsi="Times New Roman" w:cs="Times New Roman"/>
+          <w:color w:val="434343"/>
+          <w:sz w:val="24"/>
+          <w:szCs w:val="24"/>
+        </w:rPr>
+        <w:t>name_key</w:t>
+      </w:r>
+      <w:proofErr w:type="spellEnd"/>
+      <w:r>
+        <w:rPr>
+          <w:rFonts w:ascii="Times New Roman" w:eastAsia="Times New Roman" w:hAnsi="Times New Roman" w:cs="Times New Roman"/>
+          <w:color w:val="434343"/>
+          <w:sz w:val="24"/>
+          <w:szCs w:val="24"/>
+        </w:rPr>
+        <w:t>.</w:t>
       </w:r>
     </w:p>
     <w:p>
@@ -655,27 +834,169 @@
           <w:sz w:val="24"/>
           <w:szCs w:val="24"/>
         </w:rPr>
-        <w:t xml:space="preserve">When examining the yelp data and comparing it to the layout of restaurant data, we realized there were many differences in structure such </w:t>
-      </w:r>
-      <w:proofErr w:type="gramStart"/>
-      <w:r>
-        <w:rPr>
-          <w:rFonts w:ascii="Times New Roman" w:eastAsia="Times New Roman" w:hAnsi="Times New Roman" w:cs="Times New Roman"/>
-          <w:color w:val="434343"/>
-          <w:sz w:val="24"/>
-          <w:szCs w:val="24"/>
-        </w:rPr>
-        <w:t>as  “</w:t>
-      </w:r>
-      <w:proofErr w:type="gramEnd"/>
-      <w:r>
-        <w:rPr>
-          <w:rFonts w:ascii="Times New Roman" w:eastAsia="Times New Roman" w:hAnsi="Times New Roman" w:cs="Times New Roman"/>
-          <w:color w:val="434343"/>
-          <w:sz w:val="24"/>
-          <w:szCs w:val="24"/>
-        </w:rPr>
-        <w:t xml:space="preserve">” around each business address and  each business name. This will present a challenge in merge of columns and for that reason we stripped the “” from both columns. The address columns in both data sets also had commas, which would be ok if it was consistent, but since there were rows with commas and rows without, we decided to remove all commas from the address column. Another issue was how the business names were listed. Some of the business names were listed in all caps, some in all small letters and some with first letter capitalized to resolve this issue, we set both business name and business address column to lowercase. In the next step we created a </w:t>
+        <w:t>When examining the yelp data and comparing it to the layout of restaurant data, we realized there were many differences in structure such as “” around each business address and each business name. This will present a challenge in merge of columns and for that reason we stripped the “” from both columns. The address columns in both data sets also had commas</w:t>
+      </w:r>
+      <w:r>
+        <w:rPr>
+          <w:rFonts w:ascii="Times New Roman" w:eastAsia="Times New Roman" w:hAnsi="Times New Roman" w:cs="Times New Roman"/>
+          <w:color w:val="434343"/>
+          <w:sz w:val="24"/>
+          <w:szCs w:val="24"/>
+        </w:rPr>
+        <w:t xml:space="preserve"> (which explained the use of quotes in these comma delimited files)</w:t>
+      </w:r>
+      <w:r>
+        <w:rPr>
+          <w:rFonts w:ascii="Times New Roman" w:eastAsia="Times New Roman" w:hAnsi="Times New Roman" w:cs="Times New Roman"/>
+          <w:color w:val="434343"/>
+          <w:sz w:val="24"/>
+          <w:szCs w:val="24"/>
+        </w:rPr>
+        <w:t xml:space="preserve">, which would be ok if it was consistent, but since there were rows with commas and rows without, we decided to </w:t>
+      </w:r>
+      <w:r>
+        <w:rPr>
+          <w:rFonts w:ascii="Times New Roman" w:eastAsia="Times New Roman" w:hAnsi="Times New Roman" w:cs="Times New Roman"/>
+          <w:color w:val="434343"/>
+          <w:sz w:val="24"/>
+          <w:szCs w:val="24"/>
+        </w:rPr>
+        <w:t>substitute a space for</w:t>
+      </w:r>
+      <w:r>
+        <w:rPr>
+          <w:rFonts w:ascii="Times New Roman" w:eastAsia="Times New Roman" w:hAnsi="Times New Roman" w:cs="Times New Roman"/>
+          <w:color w:val="434343"/>
+          <w:sz w:val="24"/>
+          <w:szCs w:val="24"/>
+        </w:rPr>
+        <w:t xml:space="preserve"> commas </w:t>
+      </w:r>
+      <w:r>
+        <w:rPr>
+          <w:rFonts w:ascii="Times New Roman" w:eastAsia="Times New Roman" w:hAnsi="Times New Roman" w:cs="Times New Roman"/>
+          <w:color w:val="434343"/>
+          <w:sz w:val="24"/>
+          <w:szCs w:val="24"/>
+        </w:rPr>
+        <w:t>in</w:t>
+      </w:r>
+      <w:r>
+        <w:rPr>
+          <w:rFonts w:ascii="Times New Roman" w:eastAsia="Times New Roman" w:hAnsi="Times New Roman" w:cs="Times New Roman"/>
+          <w:color w:val="434343"/>
+          <w:sz w:val="24"/>
+          <w:szCs w:val="24"/>
+        </w:rPr>
+        <w:t xml:space="preserve"> </w:t>
+      </w:r>
+      <w:r>
+        <w:rPr>
+          <w:rFonts w:ascii="Times New Roman" w:eastAsia="Times New Roman" w:hAnsi="Times New Roman" w:cs="Times New Roman"/>
+          <w:color w:val="434343"/>
+          <w:sz w:val="24"/>
+          <w:szCs w:val="24"/>
+        </w:rPr>
+        <w:t>both</w:t>
+      </w:r>
+      <w:r>
+        <w:rPr>
+          <w:rFonts w:ascii="Times New Roman" w:eastAsia="Times New Roman" w:hAnsi="Times New Roman" w:cs="Times New Roman"/>
+          <w:color w:val="434343"/>
+          <w:sz w:val="24"/>
+          <w:szCs w:val="24"/>
+        </w:rPr>
+        <w:t xml:space="preserve"> column</w:t>
+      </w:r>
+      <w:r>
+        <w:rPr>
+          <w:rFonts w:ascii="Times New Roman" w:eastAsia="Times New Roman" w:hAnsi="Times New Roman" w:cs="Times New Roman"/>
+          <w:color w:val="434343"/>
+          <w:sz w:val="24"/>
+          <w:szCs w:val="24"/>
+        </w:rPr>
+        <w:t>s</w:t>
+      </w:r>
+      <w:r>
+        <w:rPr>
+          <w:rFonts w:ascii="Times New Roman" w:eastAsia="Times New Roman" w:hAnsi="Times New Roman" w:cs="Times New Roman"/>
+          <w:color w:val="434343"/>
+          <w:sz w:val="24"/>
+          <w:szCs w:val="24"/>
+        </w:rPr>
+        <w:t>. Another issue was how the business names were listed. Some of the business names were listed in all caps, some in all small letters and some with first letter capitalized</w:t>
+      </w:r>
+      <w:r>
+        <w:rPr>
+          <w:rFonts w:ascii="Times New Roman" w:eastAsia="Times New Roman" w:hAnsi="Times New Roman" w:cs="Times New Roman"/>
+          <w:color w:val="434343"/>
+          <w:sz w:val="24"/>
+          <w:szCs w:val="24"/>
+        </w:rPr>
+        <w:t xml:space="preserve">. </w:t>
+      </w:r>
+      <w:r>
+        <w:rPr>
+          <w:rFonts w:ascii="Times New Roman" w:eastAsia="Times New Roman" w:hAnsi="Times New Roman" w:cs="Times New Roman"/>
+          <w:color w:val="434343"/>
+          <w:sz w:val="24"/>
+          <w:szCs w:val="24"/>
+        </w:rPr>
+        <w:t xml:space="preserve"> </w:t>
+      </w:r>
+      <w:r>
+        <w:rPr>
+          <w:rFonts w:ascii="Times New Roman" w:eastAsia="Times New Roman" w:hAnsi="Times New Roman" w:cs="Times New Roman"/>
+          <w:color w:val="434343"/>
+          <w:sz w:val="24"/>
+          <w:szCs w:val="24"/>
+        </w:rPr>
+        <w:t>T</w:t>
+      </w:r>
+      <w:r>
+        <w:rPr>
+          <w:rFonts w:ascii="Times New Roman" w:eastAsia="Times New Roman" w:hAnsi="Times New Roman" w:cs="Times New Roman"/>
+          <w:color w:val="434343"/>
+          <w:sz w:val="24"/>
+          <w:szCs w:val="24"/>
+        </w:rPr>
+        <w:t xml:space="preserve">o resolve this issue, we set both business name and </w:t>
+      </w:r>
+      <w:r>
+        <w:rPr>
+          <w:rFonts w:ascii="Times New Roman" w:eastAsia="Times New Roman" w:hAnsi="Times New Roman" w:cs="Times New Roman"/>
+          <w:color w:val="434343"/>
+          <w:sz w:val="24"/>
+          <w:szCs w:val="24"/>
+        </w:rPr>
+        <w:t>street</w:t>
+      </w:r>
+      <w:r>
+        <w:rPr>
+          <w:rFonts w:ascii="Times New Roman" w:eastAsia="Times New Roman" w:hAnsi="Times New Roman" w:cs="Times New Roman"/>
+          <w:color w:val="434343"/>
+          <w:sz w:val="24"/>
+          <w:szCs w:val="24"/>
+        </w:rPr>
+        <w:t xml:space="preserve"> address column</w:t>
+      </w:r>
+      <w:r>
+        <w:rPr>
+          <w:rFonts w:ascii="Times New Roman" w:eastAsia="Times New Roman" w:hAnsi="Times New Roman" w:cs="Times New Roman"/>
+          <w:color w:val="434343"/>
+          <w:sz w:val="24"/>
+          <w:szCs w:val="24"/>
+        </w:rPr>
+        <w:t>s</w:t>
+      </w:r>
+      <w:r>
+        <w:rPr>
+          <w:rFonts w:ascii="Times New Roman" w:eastAsia="Times New Roman" w:hAnsi="Times New Roman" w:cs="Times New Roman"/>
+          <w:color w:val="434343"/>
+          <w:sz w:val="24"/>
+          <w:szCs w:val="24"/>
+        </w:rPr>
+        <w:t xml:space="preserve"> to lowercase. In the next step we created a </w:t>
       </w:r>
       <w:proofErr w:type="spellStart"/>
       <w:r>
@@ -697,25 +1018,23 @@
         </w:rPr>
         <w:t xml:space="preserve"> that filtered the yelp data to only show the state of </w:t>
       </w:r>
-      <w:proofErr w:type="spellStart"/>
-      <w:r>
-        <w:rPr>
-          <w:rFonts w:ascii="Times New Roman" w:eastAsia="Times New Roman" w:hAnsi="Times New Roman" w:cs="Times New Roman"/>
-          <w:color w:val="434343"/>
-          <w:sz w:val="24"/>
-          <w:szCs w:val="24"/>
-        </w:rPr>
-        <w:t>nevada</w:t>
-      </w:r>
-      <w:proofErr w:type="spellEnd"/>
-      <w:r>
-        <w:rPr>
-          <w:rFonts w:ascii="Times New Roman" w:eastAsia="Times New Roman" w:hAnsi="Times New Roman" w:cs="Times New Roman"/>
-          <w:color w:val="434343"/>
-          <w:sz w:val="24"/>
-          <w:szCs w:val="24"/>
-        </w:rPr>
-        <w:t>.</w:t>
+      <w:r>
+        <w:rPr>
+          <w:rFonts w:ascii="Times New Roman" w:eastAsia="Times New Roman" w:hAnsi="Times New Roman" w:cs="Times New Roman"/>
+          <w:color w:val="434343"/>
+          <w:sz w:val="24"/>
+          <w:szCs w:val="24"/>
+        </w:rPr>
+        <w:t>N</w:t>
+      </w:r>
+      <w:r>
+        <w:rPr>
+          <w:rFonts w:ascii="Times New Roman" w:eastAsia="Times New Roman" w:hAnsi="Times New Roman" w:cs="Times New Roman"/>
+          <w:color w:val="434343"/>
+          <w:sz w:val="24"/>
+          <w:szCs w:val="24"/>
+        </w:rPr>
+        <w:t>evada.</w:t>
       </w:r>
     </w:p>
     <w:p>
@@ -735,47 +1054,99 @@
           <w:sz w:val="24"/>
           <w:szCs w:val="24"/>
         </w:rPr>
-        <w:t xml:space="preserve">We removed null and empty </w:t>
-      </w:r>
-      <w:proofErr w:type="gramStart"/>
-      <w:r>
-        <w:rPr>
-          <w:rFonts w:ascii="Times New Roman" w:eastAsia="Times New Roman" w:hAnsi="Times New Roman" w:cs="Times New Roman"/>
-          <w:color w:val="434343"/>
-          <w:sz w:val="24"/>
-          <w:szCs w:val="24"/>
-        </w:rPr>
-        <w:t>values .</w:t>
-      </w:r>
-      <w:proofErr w:type="gramEnd"/>
-      <w:r>
-        <w:rPr>
-          <w:rFonts w:ascii="Times New Roman" w:eastAsia="Times New Roman" w:hAnsi="Times New Roman" w:cs="Times New Roman"/>
-          <w:color w:val="434343"/>
-          <w:sz w:val="24"/>
-          <w:szCs w:val="24"/>
-        </w:rPr>
-        <w:t xml:space="preserve"> We tried to remove “-” from the zip code columns for consistency purposes but we were not able to figure out why the code was not working, and decided it ultimately will not create an issue or us. </w:t>
-      </w:r>
-      <w:proofErr w:type="gramStart"/>
-      <w:r>
-        <w:rPr>
-          <w:rFonts w:ascii="Times New Roman" w:eastAsia="Times New Roman" w:hAnsi="Times New Roman" w:cs="Times New Roman"/>
-          <w:color w:val="434343"/>
-          <w:sz w:val="24"/>
-          <w:szCs w:val="24"/>
-        </w:rPr>
-        <w:t>Finally</w:t>
-      </w:r>
-      <w:proofErr w:type="gramEnd"/>
-      <w:r>
-        <w:rPr>
-          <w:rFonts w:ascii="Times New Roman" w:eastAsia="Times New Roman" w:hAnsi="Times New Roman" w:cs="Times New Roman"/>
-          <w:color w:val="434343"/>
-          <w:sz w:val="24"/>
-          <w:szCs w:val="24"/>
-        </w:rPr>
-        <w:t xml:space="preserve"> once data was cleaned, we were able to merge the business name and business address columns to create a name key column. </w:t>
+        <w:t xml:space="preserve">We removed null and empty values. We tried to remove “-” from the zip code columns for consistency purposes but we were not able to figure out why the code was not working, and decided it ultimately will not create an issue or us. </w:t>
+      </w:r>
+      <w:r>
+        <w:rPr>
+          <w:rFonts w:ascii="Times New Roman" w:eastAsia="Times New Roman" w:hAnsi="Times New Roman" w:cs="Times New Roman"/>
+          <w:color w:val="434343"/>
+          <w:sz w:val="24"/>
+          <w:szCs w:val="24"/>
+        </w:rPr>
+        <w:t>O</w:t>
+      </w:r>
+      <w:r>
+        <w:rPr>
+          <w:rFonts w:ascii="Times New Roman" w:eastAsia="Times New Roman" w:hAnsi="Times New Roman" w:cs="Times New Roman"/>
+          <w:color w:val="434343"/>
+          <w:sz w:val="24"/>
+          <w:szCs w:val="24"/>
+        </w:rPr>
+        <w:t xml:space="preserve">nce data was cleaned, we were able to merge the business name and </w:t>
+      </w:r>
+      <w:r>
+        <w:rPr>
+          <w:rFonts w:ascii="Times New Roman" w:eastAsia="Times New Roman" w:hAnsi="Times New Roman" w:cs="Times New Roman"/>
+          <w:color w:val="434343"/>
+          <w:sz w:val="24"/>
+          <w:szCs w:val="24"/>
+        </w:rPr>
+        <w:t>street</w:t>
+      </w:r>
+      <w:r>
+        <w:rPr>
+          <w:rFonts w:ascii="Times New Roman" w:eastAsia="Times New Roman" w:hAnsi="Times New Roman" w:cs="Times New Roman"/>
+          <w:color w:val="434343"/>
+          <w:sz w:val="24"/>
+          <w:szCs w:val="24"/>
+        </w:rPr>
+        <w:t xml:space="preserve"> address columns to create </w:t>
+      </w:r>
+      <w:r>
+        <w:rPr>
+          <w:rFonts w:ascii="Times New Roman" w:eastAsia="Times New Roman" w:hAnsi="Times New Roman" w:cs="Times New Roman"/>
+          <w:color w:val="434343"/>
+          <w:sz w:val="24"/>
+          <w:szCs w:val="24"/>
+        </w:rPr>
+        <w:t>the</w:t>
+      </w:r>
+      <w:r>
+        <w:rPr>
+          <w:rFonts w:ascii="Times New Roman" w:eastAsia="Times New Roman" w:hAnsi="Times New Roman" w:cs="Times New Roman"/>
+          <w:color w:val="434343"/>
+          <w:sz w:val="24"/>
+          <w:szCs w:val="24"/>
+        </w:rPr>
+        <w:t xml:space="preserve"> </w:t>
+      </w:r>
+      <w:proofErr w:type="spellStart"/>
+      <w:r>
+        <w:rPr>
+          <w:rFonts w:ascii="Times New Roman" w:eastAsia="Times New Roman" w:hAnsi="Times New Roman" w:cs="Times New Roman"/>
+          <w:color w:val="434343"/>
+          <w:sz w:val="24"/>
+          <w:szCs w:val="24"/>
+        </w:rPr>
+        <w:t>name</w:t>
+      </w:r>
+      <w:r>
+        <w:rPr>
+          <w:rFonts w:ascii="Times New Roman" w:eastAsia="Times New Roman" w:hAnsi="Times New Roman" w:cs="Times New Roman"/>
+          <w:color w:val="434343"/>
+          <w:sz w:val="24"/>
+          <w:szCs w:val="24"/>
+        </w:rPr>
+        <w:t>_</w:t>
+      </w:r>
+      <w:r>
+        <w:rPr>
+          <w:rFonts w:ascii="Times New Roman" w:eastAsia="Times New Roman" w:hAnsi="Times New Roman" w:cs="Times New Roman"/>
+          <w:color w:val="434343"/>
+          <w:sz w:val="24"/>
+          <w:szCs w:val="24"/>
+        </w:rPr>
+        <w:t>key</w:t>
+      </w:r>
+      <w:proofErr w:type="spellEnd"/>
+      <w:r>
+        <w:rPr>
+          <w:rFonts w:ascii="Times New Roman" w:eastAsia="Times New Roman" w:hAnsi="Times New Roman" w:cs="Times New Roman"/>
+          <w:color w:val="434343"/>
+          <w:sz w:val="24"/>
+          <w:szCs w:val="24"/>
+        </w:rPr>
+        <w:t xml:space="preserve"> column. </w:t>
       </w:r>
     </w:p>
     <w:p>
@@ -795,25 +1166,7 @@
           <w:sz w:val="24"/>
           <w:szCs w:val="24"/>
         </w:rPr>
-        <w:t>Once both files had name key columns, we created a database connection to PgAdmin</w:t>
-      </w:r>
-      <w:r>
-        <w:rPr>
-          <w:rFonts w:ascii="Times New Roman" w:eastAsia="Times New Roman" w:hAnsi="Times New Roman" w:cs="Times New Roman"/>
-          <w:color w:val="434343"/>
-          <w:sz w:val="24"/>
-          <w:szCs w:val="24"/>
-        </w:rPr>
-        <w:t>4</w:t>
-      </w:r>
-      <w:r>
-        <w:rPr>
-          <w:rFonts w:ascii="Times New Roman" w:eastAsia="Times New Roman" w:hAnsi="Times New Roman" w:cs="Times New Roman"/>
-          <w:color w:val="434343"/>
-          <w:sz w:val="24"/>
-          <w:szCs w:val="24"/>
-        </w:rPr>
-        <w:t xml:space="preserve"> using </w:t>
+        <w:t xml:space="preserve">Once both files had </w:t>
       </w:r>
       <w:proofErr w:type="spellStart"/>
       <w:r>
@@ -823,6 +1176,44 @@
           <w:sz w:val="24"/>
           <w:szCs w:val="24"/>
         </w:rPr>
+        <w:t>name</w:t>
+      </w:r>
+      <w:r>
+        <w:rPr>
+          <w:rFonts w:ascii="Times New Roman" w:eastAsia="Times New Roman" w:hAnsi="Times New Roman" w:cs="Times New Roman"/>
+          <w:color w:val="434343"/>
+          <w:sz w:val="24"/>
+          <w:szCs w:val="24"/>
+        </w:rPr>
+        <w:t>_</w:t>
+      </w:r>
+      <w:r>
+        <w:rPr>
+          <w:rFonts w:ascii="Times New Roman" w:eastAsia="Times New Roman" w:hAnsi="Times New Roman" w:cs="Times New Roman"/>
+          <w:color w:val="434343"/>
+          <w:sz w:val="24"/>
+          <w:szCs w:val="24"/>
+        </w:rPr>
+        <w:t>key</w:t>
+      </w:r>
+      <w:proofErr w:type="spellEnd"/>
+      <w:r>
+        <w:rPr>
+          <w:rFonts w:ascii="Times New Roman" w:eastAsia="Times New Roman" w:hAnsi="Times New Roman" w:cs="Times New Roman"/>
+          <w:color w:val="434343"/>
+          <w:sz w:val="24"/>
+          <w:szCs w:val="24"/>
+        </w:rPr>
+        <w:t xml:space="preserve"> columns, we created a database connection to PgAdmin4 using </w:t>
+      </w:r>
+      <w:proofErr w:type="spellStart"/>
+      <w:r>
+        <w:rPr>
+          <w:rFonts w:ascii="Times New Roman" w:eastAsia="Times New Roman" w:hAnsi="Times New Roman" w:cs="Times New Roman"/>
+          <w:color w:val="434343"/>
+          <w:sz w:val="24"/>
+          <w:szCs w:val="24"/>
+        </w:rPr>
         <w:t>sqlalchemy</w:t>
       </w:r>
       <w:proofErr w:type="spellEnd"/>
@@ -873,43 +1264,25 @@
           <w:sz w:val="24"/>
           <w:szCs w:val="24"/>
         </w:rPr>
-        <w:t xml:space="preserve"> tables, we created a new database and table schemas in PgAdmin</w:t>
-      </w:r>
-      <w:r>
-        <w:rPr>
-          <w:rFonts w:ascii="Times New Roman" w:eastAsia="Times New Roman" w:hAnsi="Times New Roman" w:cs="Times New Roman"/>
-          <w:color w:val="434343"/>
-          <w:sz w:val="24"/>
-          <w:szCs w:val="24"/>
-        </w:rPr>
-        <w:t>4</w:t>
-      </w:r>
-      <w:r>
-        <w:rPr>
-          <w:rFonts w:ascii="Times New Roman" w:eastAsia="Times New Roman" w:hAnsi="Times New Roman" w:cs="Times New Roman"/>
-          <w:color w:val="434343"/>
-          <w:sz w:val="24"/>
-          <w:szCs w:val="24"/>
-        </w:rPr>
-        <w:t>. We decided to create the table in PgAdmin</w:t>
-      </w:r>
-      <w:r>
-        <w:rPr>
-          <w:rFonts w:ascii="Times New Roman" w:eastAsia="Times New Roman" w:hAnsi="Times New Roman" w:cs="Times New Roman"/>
-          <w:color w:val="434343"/>
-          <w:sz w:val="24"/>
-          <w:szCs w:val="24"/>
-        </w:rPr>
-        <w:t>4</w:t>
-      </w:r>
-      <w:r>
-        <w:rPr>
-          <w:rFonts w:ascii="Times New Roman" w:eastAsia="Times New Roman" w:hAnsi="Times New Roman" w:cs="Times New Roman"/>
-          <w:color w:val="434343"/>
-          <w:sz w:val="24"/>
-          <w:szCs w:val="24"/>
-        </w:rPr>
-        <w:t xml:space="preserve"> instead of having </w:t>
+        <w:t xml:space="preserve"> tables, we created </w:t>
+      </w:r>
+      <w:r>
+        <w:rPr>
+          <w:rFonts w:ascii="Times New Roman" w:eastAsia="Times New Roman" w:hAnsi="Times New Roman" w:cs="Times New Roman"/>
+          <w:color w:val="434343"/>
+          <w:sz w:val="24"/>
+          <w:szCs w:val="24"/>
+        </w:rPr>
+        <w:t xml:space="preserve">a </w:t>
+      </w:r>
+      <w:r>
+        <w:rPr>
+          <w:rFonts w:ascii="Times New Roman" w:eastAsia="Times New Roman" w:hAnsi="Times New Roman" w:cs="Times New Roman"/>
+          <w:color w:val="434343"/>
+          <w:sz w:val="24"/>
+          <w:szCs w:val="24"/>
+        </w:rPr>
+        <w:t xml:space="preserve">new database and table schemas in PgAdmin4. We decided to create the table in PgAdmin4 instead of having </w:t>
       </w:r>
       <w:proofErr w:type="spellStart"/>
       <w:r>
@@ -929,7 +1302,43 @@
           <w:sz w:val="24"/>
           <w:szCs w:val="24"/>
         </w:rPr>
-        <w:t xml:space="preserve"> automatically create it for us in order to have more control over the structure. We ran into the most issues in this section such as connection issues and errors importing data into tables. The connection issues were resolved by installing psycopg2. The errors importing data came mostly from mismatch names and incorrect data type.</w:t>
+        <w:t xml:space="preserve"> automatically create it for us in order to have more control over the structure. We ran into the most issues in this section</w:t>
+      </w:r>
+      <w:r>
+        <w:rPr>
+          <w:rFonts w:ascii="Times New Roman" w:eastAsia="Times New Roman" w:hAnsi="Times New Roman" w:cs="Times New Roman"/>
+          <w:color w:val="434343"/>
+          <w:sz w:val="24"/>
+          <w:szCs w:val="24"/>
+        </w:rPr>
+        <w:t>,</w:t>
+      </w:r>
+      <w:r>
+        <w:rPr>
+          <w:rFonts w:ascii="Times New Roman" w:eastAsia="Times New Roman" w:hAnsi="Times New Roman" w:cs="Times New Roman"/>
+          <w:color w:val="434343"/>
+          <w:sz w:val="24"/>
+          <w:szCs w:val="24"/>
+        </w:rPr>
+        <w:t xml:space="preserve"> such as connection issues and errors importing data into tables. The connection issues were resolved by installing psycopg2. The errors importing data came mostly from mismatch names and incorrect data type</w:t>
+      </w:r>
+      <w:r>
+        <w:rPr>
+          <w:rFonts w:ascii="Times New Roman" w:eastAsia="Times New Roman" w:hAnsi="Times New Roman" w:cs="Times New Roman"/>
+          <w:color w:val="434343"/>
+          <w:sz w:val="24"/>
+          <w:szCs w:val="24"/>
+        </w:rPr>
+        <w:t>s</w:t>
+      </w:r>
+      <w:r>
+        <w:rPr>
+          <w:rFonts w:ascii="Times New Roman" w:eastAsia="Times New Roman" w:hAnsi="Times New Roman" w:cs="Times New Roman"/>
+          <w:color w:val="434343"/>
+          <w:sz w:val="24"/>
+          <w:szCs w:val="24"/>
+        </w:rPr>
+        <w:t>.</w:t>
       </w:r>
     </w:p>
     <w:p>
@@ -949,25 +1358,61 @@
           <w:sz w:val="24"/>
           <w:szCs w:val="24"/>
         </w:rPr>
-        <w:t>After importing data into PgAdmin</w:t>
-      </w:r>
-      <w:r>
-        <w:rPr>
-          <w:rFonts w:ascii="Times New Roman" w:eastAsia="Times New Roman" w:hAnsi="Times New Roman" w:cs="Times New Roman"/>
-          <w:color w:val="434343"/>
-          <w:sz w:val="24"/>
-          <w:szCs w:val="24"/>
-        </w:rPr>
-        <w:t>4</w:t>
-      </w:r>
-      <w:r>
-        <w:rPr>
-          <w:rFonts w:ascii="Times New Roman" w:eastAsia="Times New Roman" w:hAnsi="Times New Roman" w:cs="Times New Roman"/>
-          <w:color w:val="434343"/>
-          <w:sz w:val="24"/>
-          <w:szCs w:val="24"/>
-        </w:rPr>
-        <w:t>, we needed to filter categories data in a yelp table to only reflect restaurants and create new tables with that data set before joining our tables. We also still have the problem of repeated business names due to multiple inspections in the same year within the restaurant inspection data. The best way to resolve this issue, and not implicate our finding, was to simply filter inspection dates for each restaurant by the most recent inspection date.</w:t>
+        <w:t xml:space="preserve">After importing data into PgAdmin4, we needed to filter categories data in a yelp table to only reflect </w:t>
+      </w:r>
+      <w:r>
+        <w:rPr>
+          <w:rFonts w:ascii="Times New Roman" w:eastAsia="Times New Roman" w:hAnsi="Times New Roman" w:cs="Times New Roman"/>
+          <w:color w:val="434343"/>
+          <w:sz w:val="24"/>
+          <w:szCs w:val="24"/>
+        </w:rPr>
+        <w:t>“</w:t>
+      </w:r>
+      <w:r>
+        <w:rPr>
+          <w:rFonts w:ascii="Times New Roman" w:eastAsia="Times New Roman" w:hAnsi="Times New Roman" w:cs="Times New Roman"/>
+          <w:color w:val="434343"/>
+          <w:sz w:val="24"/>
+          <w:szCs w:val="24"/>
+        </w:rPr>
+        <w:t>restaurants</w:t>
+      </w:r>
+      <w:r>
+        <w:rPr>
+          <w:rFonts w:ascii="Times New Roman" w:eastAsia="Times New Roman" w:hAnsi="Times New Roman" w:cs="Times New Roman"/>
+          <w:color w:val="434343"/>
+          <w:sz w:val="24"/>
+          <w:szCs w:val="24"/>
+        </w:rPr>
+        <w:t>”</w:t>
+      </w:r>
+      <w:r>
+        <w:rPr>
+          <w:rFonts w:ascii="Times New Roman" w:eastAsia="Times New Roman" w:hAnsi="Times New Roman" w:cs="Times New Roman"/>
+          <w:color w:val="434343"/>
+          <w:sz w:val="24"/>
+          <w:szCs w:val="24"/>
+        </w:rPr>
+        <w:t xml:space="preserve"> and create new tables with that data set before joining our tables. We also still have the problem of repeated business names due to multiple inspections in the same year within the restaurant inspection data. The best way to resolve this issue, and not </w:t>
+      </w:r>
+      <w:r>
+        <w:rPr>
+          <w:rFonts w:ascii="Times New Roman" w:eastAsia="Times New Roman" w:hAnsi="Times New Roman" w:cs="Times New Roman"/>
+          <w:color w:val="434343"/>
+          <w:sz w:val="24"/>
+          <w:szCs w:val="24"/>
+        </w:rPr>
+        <w:t>co</w:t>
+      </w:r>
+      <w:r>
+        <w:rPr>
+          <w:rFonts w:ascii="Times New Roman" w:eastAsia="Times New Roman" w:hAnsi="Times New Roman" w:cs="Times New Roman"/>
+          <w:color w:val="434343"/>
+          <w:sz w:val="24"/>
+          <w:szCs w:val="24"/>
+        </w:rPr>
+        <w:t>mplicate our finding, was to simply filter inspection dates for each restaurant by the most recent inspection date.</w:t>
       </w:r>
     </w:p>
     <w:p>
@@ -1049,6 +1494,7 @@
           <w:sz w:val="24"/>
           <w:szCs w:val="24"/>
         </w:rPr>
+        <w:lastRenderedPageBreak/>
         <w:t xml:space="preserve">Conclusions should include why the results and findings are important, what they mean in </w:t>
       </w:r>
       <w:r>
@@ -1089,7 +1535,6 @@
           <w:sz w:val="24"/>
           <w:szCs w:val="24"/>
         </w:rPr>
-        <w:lastRenderedPageBreak/>
         <w:t> The conclusion of the report indicates why the preceding information is important. It briefly revisits the main points of the report to gesture towards future implications of the research. While the conclusion does not introduce new topics or ideas, it does consider the broader implications of the research question, discuss possibilities for future research, and restate the significance of the research findings.</w:t>
       </w:r>
     </w:p>
@@ -1207,6 +1652,7 @@
         <w:docPartUnique/>
       </w:docPartObj>
     </w:sdtPr>
+    <w:sdtEndPr/>
     <w:sdtContent>
       <w:sdt>
         <w:sdtPr>
@@ -1221,6 +1667,7 @@
             <w:docPartUnique/>
           </w:docPartObj>
         </w:sdtPr>
+        <w:sdtEndPr/>
         <w:sdtContent>
           <w:p>
             <w:pPr>

</xml_diff>